<commit_message>
Updates to Personal Statements
</commit_message>
<xml_diff>
--- a/Notes/Buell-MastersCompSci-UNH.docx
+++ b/Notes/Buell-MastersCompSci-UNH.docx
@@ -191,15 +191,13 @@
     <w:p>
       <w:r>
         <w:tab/>
-        <w:t xml:space="preserve">In addition to working with Dr. Short, I had also spent much time working under the direction of Dr. </w:t>
-      </w:r>
-      <w:proofErr w:type="spellStart"/>
-      <w:r>
-        <w:t>Qioayan</w:t>
-      </w:r>
-      <w:proofErr w:type="spellEnd"/>
-      <w:r>
-        <w:t xml:space="preserve"> Yu in the UNH Electrical and Computer Engineering Department. Prof. Yu had further pushed me to become a better programmer and researcher as well, writing Python programs that simulated lower level cybersecurity threats</w:t>
+        <w:t>In addition to working with Dr. Short, I had also spent much time working under the direction of Dr. Qi</w:t>
+      </w:r>
+      <w:r>
+        <w:t>ao</w:t>
+      </w:r>
+      <w:r>
+        <w:t>yan Yu in the UNH Electrical and Computer Engineering Department. Prof. Yu had further pushed me to become a better programmer and researcher as well, writing Python programs that simulated lower level cybersecurity threats</w:t>
       </w:r>
       <w:r>
         <w:t xml:space="preserve">. The icing on the cake was this summer, when </w:t>

</xml_diff>